<commit_message>
updated bottle to flask
</commit_message>
<xml_diff>
--- a/ReadMe.docx
+++ b/ReadMe.docx
@@ -1,55 +1,55 @@
 
-<file path=word/document2.xml><?xml version="1.0" encoding="utf-8"?>
-<w:document xmlns:wpc="http://schemas.microsoft.com/office/word/2010/wordprocessingCanvas" xmlns:mc="http://schemas.openxmlformats.org/markup-compatibility/2006" xmlns:o="urn:schemas-microsoft-com:office:office" xmlns:r="http://schemas.openxmlformats.org/officeDocument/2006/relationships" xmlns:m="http://schemas.openxmlformats.org/officeDocument/2006/math" xmlns:v="urn:schemas-microsoft-com:vml" xmlns:wp14="http://schemas.microsoft.com/office/word/2010/wordprocessingDrawing" xmlns:wp="http://schemas.openxmlformats.org/drawingml/2006/wordprocessingDrawing" xmlns:w10="urn:schemas-microsoft-com:office:word" xmlns:w="http://schemas.openxmlformats.org/wordprocessingml/2006/main" xmlns:w14="http://schemas.microsoft.com/office/word/2010/wordml" xmlns:w15="http://schemas.microsoft.com/office/word/2012/wordml" xmlns:wpg="http://schemas.microsoft.com/office/word/2010/wordprocessingGroup" xmlns:wpi="http://schemas.microsoft.com/office/word/2010/wordprocessingInk" xmlns:wne="http://schemas.microsoft.com/office/word/2006/wordml" xmlns:wps="http://schemas.microsoft.com/office/word/2010/wordprocessingShape" mc:Ignorable="w14 w15 wp14">
+<file path=word/document.xml><?xml version="1.0" encoding="utf-8"?>
+<w:document xmlns:o="urn:schemas-microsoft-com:office:office" xmlns:r="http://schemas.openxmlformats.org/officeDocument/2006/relationships" xmlns:v="urn:schemas-microsoft-com:vml" xmlns:w="http://schemas.openxmlformats.org/wordprocessingml/2006/main" xmlns:w10="urn:schemas-microsoft-com:office:word" xmlns:wp="http://schemas.openxmlformats.org/drawingml/2006/wordprocessingDrawing" xmlns:wps="http://schemas.microsoft.com/office/word/2010/wordprocessingShape" xmlns:wpg="http://schemas.microsoft.com/office/word/2010/wordprocessingGroup" xmlns:mc="http://schemas.openxmlformats.org/markup-compatibility/2006" xmlns:wp14="http://schemas.microsoft.com/office/word/2010/wordprocessingDrawing" xmlns:w14="http://schemas.microsoft.com/office/word/2010/wordml" mc:Ignorable="w14 wp14">
   <w:body>
     <w:p>
       <w:pPr>
+        <w:pStyle w:val="Normal"/>
         <w:jc w:val="center"/>
         <w:rPr>
           <w:rFonts w:ascii="Lato" w:hAnsi="Lato" w:eastAsia="Lato" w:cs="Lato"/>
-          <w:b w:val="1"/>
-          <w:bCs w:val="1"/>
-          <w:noProof w:val="0"/>
-          <w:color w:val="2D3B45"/>
-          <w:sz w:val="24"/>
-          <w:szCs w:val="24"/>
-          <w:lang w:val="en-US"/>
-        </w:rPr>
-      </w:pPr>
-      <w:r>
+          <w:b/>
+          <w:b/>
+          <w:bCs/>
+          <w:color w:val="2D3B45"/>
+          <w:sz w:val="24"/>
+          <w:szCs w:val="24"/>
+          <w:lang w:val="en-US"/>
+        </w:rPr>
+      </w:pPr>
+      <w:r>
+        <w:rPr>
+          <w:rFonts w:eastAsia="Lato" w:cs="Lato" w:ascii="Lato" w:hAnsi="Lato"/>
+          <w:b/>
+          <w:bCs/>
+          <w:color w:val="2D3B45"/>
+          <w:sz w:val="24"/>
+          <w:szCs w:val="24"/>
+          <w:lang w:val="en-US"/>
+        </w:rPr>
+        <w:t>Group: 8</w:t>
+      </w:r>
+    </w:p>
+    <w:p>
+      <w:pPr>
+        <w:pStyle w:val="Normal"/>
+        <w:jc w:val="center"/>
         <w:rPr>
           <w:rFonts w:ascii="Lato" w:hAnsi="Lato" w:eastAsia="Lato" w:cs="Lato"/>
-          <w:b w:val="1"/>
-          <w:bCs w:val="1"/>
-          <w:noProof w:val="0"/>
-          <w:color w:val="2D3B45"/>
-          <w:sz w:val="24"/>
-          <w:szCs w:val="24"/>
-          <w:lang w:val="en-US"/>
-        </w:rPr>
-        <w:t>Group: 8</w:t>
-      </w:r>
-    </w:p>
-    <w:p>
-      <w:pPr>
-        <w:jc w:val="center"/>
-        <w:rPr>
-          <w:rFonts w:ascii="Lato" w:hAnsi="Lato" w:eastAsia="Lato" w:cs="Lato"/>
-          <w:b w:val="1"/>
-          <w:bCs w:val="1"/>
-          <w:noProof w:val="0"/>
-          <w:color w:val="2D3B45"/>
-          <w:sz w:val="24"/>
-          <w:szCs w:val="24"/>
-          <w:lang w:val="en-US"/>
-        </w:rPr>
-      </w:pPr>
-      <w:r>
-        <w:rPr>
-          <w:rFonts w:ascii="Lato" w:hAnsi="Lato" w:eastAsia="Lato" w:cs="Lato"/>
-          <w:b w:val="1"/>
-          <w:bCs w:val="1"/>
-          <w:noProof w:val="0"/>
+          <w:b/>
+          <w:b/>
+          <w:bCs/>
+          <w:color w:val="2D3B45"/>
+          <w:sz w:val="24"/>
+          <w:szCs w:val="24"/>
+          <w:lang w:val="en-US"/>
+        </w:rPr>
+      </w:pPr>
+      <w:r>
+        <w:rPr>
+          <w:rFonts w:eastAsia="Lato" w:cs="Lato" w:ascii="Lato" w:hAnsi="Lato"/>
+          <w:b/>
+          <w:bCs/>
           <w:color w:val="2D3B45"/>
           <w:sz w:val="24"/>
           <w:szCs w:val="24"/>
@@ -59,10 +59,13 @@
       </w:r>
     </w:p>
     <w:p>
-      <w:r>
-        <w:rPr>
-          <w:rFonts w:ascii="Lato" w:hAnsi="Lato" w:eastAsia="Lato" w:cs="Lato"/>
-          <w:noProof w:val="0"/>
+      <w:pPr>
+        <w:pStyle w:val="Normal"/>
+        <w:rPr/>
+      </w:pPr>
+      <w:r>
+        <w:rPr>
+          <w:rFonts w:eastAsia="Lato" w:cs="Lato" w:ascii="Lato" w:hAnsi="Lato"/>
           <w:color w:val="2D3B45"/>
           <w:sz w:val="24"/>
           <w:szCs w:val="24"/>
@@ -76,48 +79,24 @@
         <w:pStyle w:val="ListParagraph"/>
         <w:numPr>
           <w:ilvl w:val="0"/>
-          <w:numId w:val="2"/>
+          <w:numId w:val="1"/>
         </w:numPr>
         <w:rPr>
-          <w:noProof w:val="0"/>
-          <w:color w:val="2D3B45"/>
-          <w:sz w:val="24"/>
-          <w:szCs w:val="24"/>
-          <w:lang w:val="en-US"/>
-        </w:rPr>
-      </w:pPr>
-      <w:r>
-        <w:rPr>
-          <w:rFonts w:ascii="Lato" w:hAnsi="Lato" w:eastAsia="Lato" w:cs="Lato"/>
-          <w:noProof w:val="0"/>
-          <w:color w:val="2D3B45"/>
-          <w:sz w:val="24"/>
-          <w:szCs w:val="24"/>
-          <w:lang w:val="en-US"/>
-        </w:rPr>
-        <w:t>Download the file D</w:t>
-      </w:r>
-      <w:r>
-        <w:rPr>
-          <w:rFonts w:ascii="Lato" w:hAnsi="Lato" w:eastAsia="Lato" w:cs="Lato"/>
-          <w:noProof w:val="0"/>
-          <w:color w:val="2D3B45"/>
-          <w:sz w:val="24"/>
-          <w:szCs w:val="24"/>
-          <w:lang w:val="en-US"/>
-        </w:rPr>
-        <w:t xml:space="preserve">EMO2 </w:t>
-      </w:r>
-      <w:r>
-        <w:rPr>
-          <w:rFonts w:ascii="Lato" w:hAnsi="Lato" w:eastAsia="Lato" w:cs="Lato"/>
-          <w:noProof w:val="0"/>
-          <w:color w:val="2D3B45"/>
-          <w:sz w:val="24"/>
-          <w:szCs w:val="24"/>
-          <w:lang w:val="en-US"/>
-        </w:rPr>
-        <w:t>from GitHub link</w:t>
+          <w:color w:val="2D3B45"/>
+          <w:sz w:val="24"/>
+          <w:szCs w:val="24"/>
+          <w:lang w:val="en-US"/>
+        </w:rPr>
+      </w:pPr>
+      <w:r>
+        <w:rPr>
+          <w:rFonts w:eastAsia="Lato" w:cs="Lato" w:ascii="Lato" w:hAnsi="Lato"/>
+          <w:color w:val="2D3B45"/>
+          <w:sz w:val="24"/>
+          <w:szCs w:val="24"/>
+          <w:lang w:val="en-US"/>
+        </w:rPr>
+        <w:t>Download the file DEMO2 from GitHub link</w:t>
       </w:r>
     </w:p>
     <w:p>
@@ -125,20 +104,18 @@
         <w:pStyle w:val="ListParagraph"/>
         <w:numPr>
           <w:ilvl w:val="0"/>
-          <w:numId w:val="2"/>
+          <w:numId w:val="1"/>
         </w:numPr>
         <w:rPr>
-          <w:noProof w:val="0"/>
-          <w:color w:val="2D3B45"/>
-          <w:sz w:val="24"/>
-          <w:szCs w:val="24"/>
-          <w:lang w:val="en-US"/>
-        </w:rPr>
-      </w:pPr>
-      <w:r>
-        <w:rPr>
-          <w:rFonts w:ascii="Lato" w:hAnsi="Lato" w:eastAsia="Lato" w:cs="Lato"/>
-          <w:noProof w:val="0"/>
+          <w:color w:val="2D3B45"/>
+          <w:sz w:val="24"/>
+          <w:szCs w:val="24"/>
+          <w:lang w:val="en-US"/>
+        </w:rPr>
+      </w:pPr>
+      <w:r>
+        <w:rPr>
+          <w:rFonts w:eastAsia="Lato" w:cs="Lato" w:ascii="Lato" w:hAnsi="Lato"/>
           <w:color w:val="2D3B45"/>
           <w:sz w:val="24"/>
           <w:szCs w:val="24"/>
@@ -152,88 +129,25 @@
         <w:pStyle w:val="ListParagraph"/>
         <w:numPr>
           <w:ilvl w:val="0"/>
-          <w:numId w:val="2"/>
+          <w:numId w:val="1"/>
         </w:numPr>
-        <w:rPr>
-          <w:noProof w:val="0"/>
-          <w:color w:val="2D3B45"/>
-          <w:sz w:val="22"/>
-          <w:szCs w:val="22"/>
-          <w:lang w:val="en-US"/>
-        </w:rPr>
-      </w:pPr>
-      <w:r>
-        <w:rPr>
-          <w:rFonts w:ascii="Lato" w:hAnsi="Lato" w:eastAsia="Lato" w:cs="Lato"/>
-          <w:noProof w:val="0"/>
-          <w:color w:val="2D3B45"/>
-          <w:sz w:val="24"/>
-          <w:szCs w:val="24"/>
-          <w:lang w:val="en-US"/>
-        </w:rPr>
-        <w:t>To run the code, you will need to go to the command prompt/terminal</w:t>
-      </w:r>
-      <w:r>
-        <w:rPr>
-          <w:rFonts w:ascii="Lato" w:hAnsi="Lato" w:eastAsia="Lato" w:cs="Lato"/>
-          <w:noProof w:val="0"/>
-          <w:color w:val="2D3B45"/>
-          <w:sz w:val="24"/>
-          <w:szCs w:val="24"/>
-          <w:lang w:val="en-US"/>
-        </w:rPr>
-        <w:t xml:space="preserve"> in the ‘DEMO2’ folder, </w:t>
-      </w:r>
-      <w:r>
-        <w:rPr>
-          <w:rFonts w:ascii="Lato" w:hAnsi="Lato" w:eastAsia="Lato" w:cs="Lato"/>
-          <w:noProof w:val="0"/>
-          <w:color w:val="2D3B45"/>
-          <w:sz w:val="24"/>
-          <w:szCs w:val="24"/>
-          <w:lang w:val="en-US"/>
-        </w:rPr>
-        <w:t xml:space="preserve">and type in </w:t>
-      </w:r>
-      <w:r>
-        <w:rPr>
-          <w:rFonts w:ascii="Lato" w:hAnsi="Lato" w:eastAsia="Lato" w:cs="Lato"/>
-          <w:noProof w:val="0"/>
-          <w:color w:val="2D3B45"/>
-          <w:sz w:val="24"/>
-          <w:szCs w:val="24"/>
-          <w:lang w:val="en-US"/>
-        </w:rPr>
-        <w:t>‘</w:t>
-      </w:r>
-      <w:r>
-        <w:rPr>
-          <w:rFonts w:ascii="Lato" w:hAnsi="Lato" w:eastAsia="Lato" w:cs="Lato"/>
-          <w:noProof w:val="0"/>
-          <w:color w:val="2D3B45"/>
-          <w:sz w:val="24"/>
-          <w:szCs w:val="24"/>
-          <w:lang w:val="en-US"/>
-        </w:rPr>
-        <w:t xml:space="preserve">python3 </w:t>
-      </w:r>
-      <w:r>
-        <w:rPr>
-          <w:rFonts w:ascii="Lato" w:hAnsi="Lato" w:eastAsia="Lato" w:cs="Lato"/>
-          <w:noProof w:val="0"/>
-          <w:color w:val="2D3B45"/>
-          <w:sz w:val="24"/>
-          <w:szCs w:val="24"/>
-          <w:lang w:val="en-US"/>
-        </w:rPr>
-        <w:t xml:space="preserve">controller.py’. You will get a prompt saying it is listening on </w:t>
-      </w:r>
-      <w:hyperlink r:id="R2be8a2de94bf4c37">
+        <w:rPr/>
+      </w:pPr>
+      <w:r>
+        <w:rPr>
+          <w:rFonts w:eastAsia="Lato" w:cs="Lato" w:ascii="Lato" w:hAnsi="Lato"/>
+          <w:color w:val="2D3B45"/>
+          <w:sz w:val="24"/>
+          <w:szCs w:val="24"/>
+          <w:lang w:val="en-US"/>
+        </w:rPr>
+        <w:t xml:space="preserve">To run the code, you will need to go to the command prompt/terminal in the ‘DEMO2’ folder, and type in ‘python3 controller.py’. You will get a prompt saying it is listening on </w:t>
+      </w:r>
+      <w:hyperlink r:id="rId2">
         <w:r>
           <w:rPr>
-            <w:rStyle w:val="Hyperlink"/>
-            <w:rFonts w:ascii="Lato" w:hAnsi="Lato" w:eastAsia="Lato" w:cs="Lato"/>
-            <w:noProof w:val="0"/>
+            <w:rStyle w:val="InternetLink"/>
+            <w:rFonts w:eastAsia="Lato" w:cs="Lato" w:ascii="Lato" w:hAnsi="Lato"/>
             <w:color w:val="2D3B45"/>
             <w:sz w:val="24"/>
             <w:szCs w:val="24"/>
@@ -244,211 +158,148 @@
       </w:hyperlink>
       <w:r>
         <w:rPr>
+          <w:rFonts w:eastAsia="Lato" w:cs="Lato" w:ascii="Lato" w:hAnsi="Lato"/>
+          <w:color w:val="2D3B45"/>
+          <w:sz w:val="24"/>
+          <w:szCs w:val="24"/>
+          <w:lang w:val="en-US"/>
+        </w:rPr>
+        <w:t>.</w:t>
+      </w:r>
+    </w:p>
+    <w:p>
+      <w:pPr>
+        <w:pStyle w:val="Normal"/>
+        <w:ind w:left="0" w:hanging="0"/>
+        <w:rPr>
           <w:rFonts w:ascii="Lato" w:hAnsi="Lato" w:eastAsia="Lato" w:cs="Lato"/>
-          <w:noProof w:val="0"/>
-          <w:color w:val="2D3B45"/>
-          <w:sz w:val="24"/>
-          <w:szCs w:val="24"/>
-          <w:lang w:val="en-US"/>
-        </w:rPr>
-        <w:t>.</w:t>
+          <w:color w:val="2D3B45"/>
+          <w:sz w:val="24"/>
+          <w:szCs w:val="24"/>
+          <w:lang w:val="en-US"/>
+        </w:rPr>
+      </w:pPr>
+      <w:r>
+        <w:rPr>
+          <w:rFonts w:eastAsia="Lato" w:cs="Lato" w:ascii="Lato" w:hAnsi="Lato"/>
+          <w:color w:val="2D3B45"/>
+          <w:sz w:val="24"/>
+          <w:szCs w:val="24"/>
+          <w:lang w:val="en-US"/>
+        </w:rPr>
+        <w:t xml:space="preserve">2) </w:t>
       </w:r>
     </w:p>
     <w:p>
       <w:pPr>
         <w:pStyle w:val="Normal"/>
-        <w:ind w:left="0"/>
         <w:rPr>
           <w:rFonts w:ascii="Lato" w:hAnsi="Lato" w:eastAsia="Lato" w:cs="Lato"/>
-          <w:noProof w:val="0"/>
-          <w:color w:val="2D3B45"/>
-          <w:sz w:val="24"/>
-          <w:szCs w:val="24"/>
-          <w:lang w:val="en-US"/>
-        </w:rPr>
-      </w:pPr>
-      <w:r>
+          <w:color w:val="2D3B45"/>
+          <w:sz w:val="24"/>
+          <w:szCs w:val="24"/>
+          <w:lang w:val="en-US"/>
+        </w:rPr>
+      </w:pPr>
+      <w:r>
+        <w:rPr>
+          <w:rFonts w:eastAsia="Lato" w:cs="Lato" w:ascii="Lato" w:hAnsi="Lato"/>
+          <w:color w:val="2D3B45"/>
+          <w:sz w:val="24"/>
+          <w:szCs w:val="24"/>
+          <w:lang w:val="en-US"/>
+        </w:rPr>
+      </w:r>
+    </w:p>
+    <w:p>
+      <w:pPr>
+        <w:pStyle w:val="Normal"/>
+        <w:rPr/>
+      </w:pPr>
+      <w:r>
+        <w:rPr>
+          <w:rFonts w:eastAsia="Lato" w:cs="Lato" w:ascii="Lato" w:hAnsi="Lato"/>
+          <w:color w:val="2D3B45"/>
+          <w:sz w:val="24"/>
+          <w:szCs w:val="24"/>
+          <w:lang w:val="en-US"/>
+        </w:rPr>
+        <w:t>, install and run your code</w:t>
+      </w:r>
+    </w:p>
+    <w:p>
+      <w:pPr>
+        <w:pStyle w:val="Normal"/>
         <w:rPr>
           <w:rFonts w:ascii="Lato" w:hAnsi="Lato" w:eastAsia="Lato" w:cs="Lato"/>
-          <w:noProof w:val="0"/>
-          <w:color w:val="2D3B45"/>
-          <w:sz w:val="24"/>
-          <w:szCs w:val="24"/>
-          <w:lang w:val="en-US"/>
-        </w:rPr>
-        <w:t xml:space="preserve">2) </w:t>
-      </w:r>
-    </w:p>
-    <w:p>
-      <w:pPr>
+          <w:color w:val="2D3B45"/>
+          <w:sz w:val="24"/>
+          <w:szCs w:val="24"/>
+          <w:lang w:val="en-US"/>
+        </w:rPr>
+      </w:pPr>
+      <w:r>
+        <w:rPr>
+          <w:rFonts w:eastAsia="Lato" w:cs="Lato" w:ascii="Lato" w:hAnsi="Lato"/>
+          <w:color w:val="2D3B45"/>
+          <w:sz w:val="24"/>
+          <w:szCs w:val="24"/>
+          <w:lang w:val="en-US"/>
+        </w:rPr>
+      </w:r>
+    </w:p>
+    <w:p>
+      <w:pPr>
+        <w:pStyle w:val="Normal"/>
+        <w:rPr/>
+      </w:pPr>
+      <w:r>
+        <w:rPr>
+          <w:rFonts w:eastAsia="Lato" w:cs="Lato" w:ascii="Lato" w:hAnsi="Lato"/>
+          <w:color w:val="2D3B45"/>
+          <w:sz w:val="24"/>
+          <w:szCs w:val="24"/>
+          <w:lang w:val="en-US"/>
+        </w:rPr>
+        <w:t>+ any testing accounts, for example:  (username/password)  test_admin/123456, test_staff/123456, test_user/123456</w:t>
+      </w:r>
+    </w:p>
+    <w:p>
+      <w:pPr>
+        <w:pStyle w:val="Normal"/>
+        <w:rPr/>
+      </w:pPr>
+      <w:r>
+        <w:rPr>
+          <w:rFonts w:eastAsia="Lato" w:cs="Lato" w:ascii="Lato" w:hAnsi="Lato"/>
+          <w:color w:val="2D3B45"/>
+          <w:sz w:val="24"/>
+          <w:szCs w:val="24"/>
+          <w:lang w:val="en-US"/>
+        </w:rPr>
+        <w:t>QA team will need to run your code and test against the black-box test cases they generated.</w:t>
+      </w:r>
+    </w:p>
+    <w:p>
+      <w:pPr>
+        <w:pStyle w:val="Normal"/>
         <w:rPr>
           <w:rFonts w:ascii="Lato" w:hAnsi="Lato" w:eastAsia="Lato" w:cs="Lato"/>
-          <w:noProof w:val="0"/>
-          <w:color w:val="2D3B45"/>
-          <w:sz w:val="24"/>
-          <w:szCs w:val="24"/>
-          <w:lang w:val="en-US"/>
-        </w:rPr>
-      </w:pPr>
-    </w:p>
-    <w:p>
-      <w:r>
-        <w:rPr>
-          <w:rFonts w:ascii="Lato" w:hAnsi="Lato" w:eastAsia="Lato" w:cs="Lato"/>
-          <w:noProof w:val="0"/>
-          <w:color w:val="2D3B45"/>
-          <w:sz w:val="24"/>
-          <w:szCs w:val="24"/>
-          <w:lang w:val="en-US"/>
-        </w:rPr>
-        <w:t>, install and run your code</w:t>
-      </w:r>
-    </w:p>
-    <w:p>
-      <w:pPr>
-        <w:pStyle w:val="Normal"/>
-        <w:rPr>
-          <w:rFonts w:ascii="Lato" w:hAnsi="Lato" w:eastAsia="Lato" w:cs="Lato"/>
-          <w:noProof w:val="0"/>
-          <w:color w:val="2D3B45"/>
-          <w:sz w:val="24"/>
-          <w:szCs w:val="24"/>
-          <w:lang w:val="en-US"/>
-        </w:rPr>
-      </w:pPr>
-    </w:p>
-    <w:p>
-      <w:r>
-        <w:rPr>
-          <w:rFonts w:ascii="Lato" w:hAnsi="Lato" w:eastAsia="Lato" w:cs="Lato"/>
-          <w:noProof w:val="0"/>
-          <w:color w:val="2D3B45"/>
-          <w:sz w:val="24"/>
-          <w:szCs w:val="24"/>
-          <w:lang w:val="en-US"/>
-        </w:rPr>
-        <w:t xml:space="preserve">+ any testing </w:t>
-      </w:r>
-      <w:r>
-        <w:rPr>
-          <w:rFonts w:ascii="Lato" w:hAnsi="Lato" w:eastAsia="Lato" w:cs="Lato"/>
-          <w:noProof w:val="0"/>
-          <w:color w:val="2D3B45"/>
-          <w:sz w:val="24"/>
-          <w:szCs w:val="24"/>
-          <w:lang w:val="en-US"/>
-        </w:rPr>
-        <w:t>accounts, for</w:t>
-      </w:r>
-      <w:r>
-        <w:rPr>
-          <w:rFonts w:ascii="Lato" w:hAnsi="Lato" w:eastAsia="Lato" w:cs="Lato"/>
-          <w:noProof w:val="0"/>
-          <w:color w:val="2D3B45"/>
-          <w:sz w:val="24"/>
-          <w:szCs w:val="24"/>
-          <w:lang w:val="en-US"/>
-        </w:rPr>
-        <w:t xml:space="preserve"> example:  (username/password)  </w:t>
-      </w:r>
-      <w:proofErr w:type="spellStart"/>
-      <w:r>
-        <w:rPr>
-          <w:rFonts w:ascii="Lato" w:hAnsi="Lato" w:eastAsia="Lato" w:cs="Lato"/>
-          <w:noProof w:val="0"/>
-          <w:color w:val="2D3B45"/>
-          <w:sz w:val="24"/>
-          <w:szCs w:val="24"/>
-          <w:lang w:val="en-US"/>
-        </w:rPr>
-        <w:t>test_admin</w:t>
-      </w:r>
-      <w:proofErr w:type="spellEnd"/>
-      <w:r>
-        <w:rPr>
-          <w:rFonts w:ascii="Lato" w:hAnsi="Lato" w:eastAsia="Lato" w:cs="Lato"/>
-          <w:noProof w:val="0"/>
-          <w:color w:val="2D3B45"/>
-          <w:sz w:val="24"/>
-          <w:szCs w:val="24"/>
-          <w:lang w:val="en-US"/>
-        </w:rPr>
-        <w:t xml:space="preserve">/123456, </w:t>
-      </w:r>
-      <w:proofErr w:type="spellStart"/>
-      <w:r>
-        <w:rPr>
-          <w:rFonts w:ascii="Lato" w:hAnsi="Lato" w:eastAsia="Lato" w:cs="Lato"/>
-          <w:noProof w:val="0"/>
-          <w:color w:val="2D3B45"/>
-          <w:sz w:val="24"/>
-          <w:szCs w:val="24"/>
-          <w:lang w:val="en-US"/>
-        </w:rPr>
-        <w:t>test_staff</w:t>
-      </w:r>
-      <w:proofErr w:type="spellEnd"/>
-      <w:r>
-        <w:rPr>
-          <w:rFonts w:ascii="Lato" w:hAnsi="Lato" w:eastAsia="Lato" w:cs="Lato"/>
-          <w:noProof w:val="0"/>
-          <w:color w:val="2D3B45"/>
-          <w:sz w:val="24"/>
-          <w:szCs w:val="24"/>
-          <w:lang w:val="en-US"/>
-        </w:rPr>
-        <w:t xml:space="preserve">/123456, </w:t>
-      </w:r>
-      <w:proofErr w:type="spellStart"/>
-      <w:r>
-        <w:rPr>
-          <w:rFonts w:ascii="Lato" w:hAnsi="Lato" w:eastAsia="Lato" w:cs="Lato"/>
-          <w:noProof w:val="0"/>
-          <w:color w:val="2D3B45"/>
-          <w:sz w:val="24"/>
-          <w:szCs w:val="24"/>
-          <w:lang w:val="en-US"/>
-        </w:rPr>
-        <w:t>test_user</w:t>
-      </w:r>
-      <w:proofErr w:type="spellEnd"/>
-      <w:r>
-        <w:rPr>
-          <w:rFonts w:ascii="Lato" w:hAnsi="Lato" w:eastAsia="Lato" w:cs="Lato"/>
-          <w:noProof w:val="0"/>
-          <w:color w:val="2D3B45"/>
-          <w:sz w:val="24"/>
-          <w:szCs w:val="24"/>
-          <w:lang w:val="en-US"/>
-        </w:rPr>
-        <w:t>/123456</w:t>
-      </w:r>
-    </w:p>
-    <w:p>
-      <w:r>
-        <w:rPr>
-          <w:rFonts w:ascii="Lato" w:hAnsi="Lato" w:eastAsia="Lato" w:cs="Lato"/>
-          <w:noProof w:val="0"/>
-          <w:color w:val="2D3B45"/>
-          <w:sz w:val="24"/>
-          <w:szCs w:val="24"/>
-          <w:lang w:val="en-US"/>
-        </w:rPr>
-        <w:t>QA team will need to run your code and test against the black-box test cases they generated.</w:t>
-      </w:r>
-    </w:p>
-    <w:p>
-      <w:pPr>
-        <w:pStyle w:val="Normal"/>
-        <w:rPr>
-          <w:rFonts w:ascii="Lato" w:hAnsi="Lato" w:eastAsia="Lato" w:cs="Lato"/>
-          <w:noProof w:val="0"/>
-          <w:color w:val="2D3B45"/>
-          <w:sz w:val="24"/>
-          <w:szCs w:val="24"/>
-          <w:lang w:val="en-US"/>
-        </w:rPr>
-      </w:pPr>
+          <w:color w:val="2D3B45"/>
+          <w:sz w:val="24"/>
+          <w:szCs w:val="24"/>
+          <w:lang w:val="en-US"/>
+        </w:rPr>
+      </w:pPr>
+      <w:r>
+        <w:rPr>
+          <w:rFonts w:eastAsia="Lato" w:cs="Lato" w:ascii="Lato" w:hAnsi="Lato"/>
+          <w:color w:val="2D3B45"/>
+          <w:sz w:val="24"/>
+          <w:szCs w:val="24"/>
+          <w:lang w:val="en-US"/>
+        </w:rPr>
+      </w:r>
     </w:p>
     <w:p>
       <w:pPr>
@@ -463,47 +314,19 @@
           <w:sz w:val="28"/>
           <w:szCs w:val="28"/>
         </w:rPr>
-        <w:t xml:space="preserve">Link of the </w:t>
-      </w:r>
-      <w:r>
-        <w:rPr>
-          <w:sz w:val="28"/>
-          <w:szCs w:val="28"/>
-        </w:rPr>
-        <w:t>Git</w:t>
-      </w:r>
-      <w:r>
-        <w:rPr>
-          <w:sz w:val="28"/>
-          <w:szCs w:val="28"/>
-        </w:rPr>
-        <w:t>H</w:t>
-      </w:r>
-      <w:r>
-        <w:rPr>
-          <w:sz w:val="28"/>
-          <w:szCs w:val="28"/>
-        </w:rPr>
-        <w:t>ub</w:t>
-      </w:r>
-      <w:r>
-        <w:rPr>
-          <w:sz w:val="28"/>
-          <w:szCs w:val="28"/>
-        </w:rPr>
-        <w:t xml:space="preserve"> source code:</w:t>
+        <w:t>Link of the GitHub source code:</w:t>
       </w:r>
     </w:p>
     <w:p>
       <w:pPr>
         <w:pStyle w:val="Normal"/>
-      </w:pPr>
-      <w:hyperlink r:id="R735f16c6ea274576">
+        <w:rPr/>
+      </w:pPr>
+      <w:hyperlink r:id="rId3">
         <w:r>
           <w:rPr>
-            <w:rStyle w:val="Hyperlink"/>
-            <w:rFonts w:ascii="Calibri" w:hAnsi="Calibri" w:eastAsia="Calibri" w:cs="Calibri"/>
-            <w:noProof w:val="0"/>
+            <w:rStyle w:val="InternetLink"/>
+            <w:rFonts w:eastAsia="Calibri" w:cs="Calibri"/>
             <w:sz w:val="22"/>
             <w:szCs w:val="22"/>
             <w:lang w:val="en-US"/>
@@ -517,40 +340,67 @@
         <w:pStyle w:val="Normal"/>
         <w:rPr>
           <w:rFonts w:ascii="Calibri" w:hAnsi="Calibri" w:eastAsia="Calibri" w:cs="Calibri"/>
-          <w:noProof w:val="0"/>
           <w:sz w:val="22"/>
           <w:szCs w:val="22"/>
           <w:lang w:val="en-US"/>
         </w:rPr>
       </w:pPr>
-    </w:p>
-    <w:p>
-      <w:pPr>
-        <w:pStyle w:val="Normal"/>
-        <w:rPr>
-          <w:rFonts w:ascii="Calibri" w:hAnsi="Calibri" w:eastAsia="Calibri" w:cs="Calibri"/>
-          <w:noProof w:val="0"/>
+      <w:r>
+        <w:rPr>
+          <w:rFonts w:eastAsia="Calibri" w:cs="Calibri"/>
           <w:sz w:val="22"/>
           <w:szCs w:val="22"/>
           <w:lang w:val="en-US"/>
         </w:rPr>
-      </w:pPr>
+      </w:r>
+    </w:p>
+    <w:p>
+      <w:pPr>
+        <w:pStyle w:val="Normal"/>
+        <w:rPr/>
+      </w:pPr>
+      <w:r>
+        <w:rPr/>
+        <w:t>Additionally, you may need to install a few python pluggins for it to run without yelling at you. You may need to run the following commands.</w:t>
+      </w:r>
+    </w:p>
+    <w:p>
+      <w:pPr>
+        <w:pStyle w:val="PreformattedText"/>
+        <w:rPr/>
+      </w:pPr>
+      <w:r>
+        <w:rPr/>
+        <w:t>$ sudo pip install Flask-SqlAlchemy</w:t>
+      </w:r>
+    </w:p>
+    <w:p>
+      <w:pPr>
+        <w:pStyle w:val="Normal"/>
+        <w:spacing w:before="0" w:after="160"/>
+        <w:rPr/>
+      </w:pPr>
+      <w:r>
+        <w:rPr/>
+      </w:r>
     </w:p>
     <w:sectPr>
-      <w:pgSz w:w="12240" w:h="15840" w:orient="portrait"/>
-      <w:pgMar w:top="1440" w:right="1440" w:bottom="1440" w:left="1440" w:header="720" w:footer="720" w:gutter="0"/>
-      <w:cols w:space="720"/>
-      <w:docGrid w:linePitch="360"/>
+      <w:type w:val="nextPage"/>
+      <w:pgSz w:w="12240" w:h="15840"/>
+      <w:pgMar w:left="1440" w:right="1440" w:header="0" w:top="1440" w:footer="0" w:bottom="1440" w:gutter="0"/>
+      <w:pgNumType w:fmt="decimal"/>
+      <w:formProt w:val="false"/>
+      <w:textDirection w:val="lrTb"/>
+      <w:docGrid w:type="default" w:linePitch="360" w:charSpace="4096"/>
     </w:sectPr>
   </w:body>
 </w:document>
 </file>
 
 <file path=word/numbering.xml><?xml version="1.0" encoding="utf-8"?>
-<w:numbering xmlns:w="http://schemas.openxmlformats.org/wordprocessingml/2006/main">
-  <w:abstractNum xmlns:w="http://schemas.openxmlformats.org/wordprocessingml/2006/main" w:abstractNumId="2">
-    <w:multiLevelType xmlns:w="http://schemas.openxmlformats.org/wordprocessingml/2006/main" w:val="hybridMultilevel"/>
-    <w:lvl xmlns:w="http://schemas.openxmlformats.org/wordprocessingml/2006/main" w:ilvl="0">
+<w:numbering xmlns:w="http://schemas.openxmlformats.org/wordprocessingml/2006/main" xmlns:o="urn:schemas-microsoft-com:office:office" xmlns:r="http://schemas.openxmlformats.org/officeDocument/2006/relationships" xmlns:v="urn:schemas-microsoft-com:vml">
+  <w:abstractNum w:abstractNumId="1">
+    <w:lvl w:ilvl="0">
       <w:start w:val="1"/>
       <w:numFmt w:val="bullet"/>
       <w:lvlText w:val=""/>
@@ -559,10 +409,10 @@
         <w:ind w:left="720" w:hanging="360"/>
       </w:pPr>
       <w:rPr>
-        <w:rFonts w:hint="default" w:ascii="Symbol" w:hAnsi="Symbol"/>
+        <w:rFonts w:ascii="Symbol" w:hAnsi="Symbol" w:cs="Symbol" w:hint="default"/>
       </w:rPr>
     </w:lvl>
-    <w:lvl xmlns:w="http://schemas.openxmlformats.org/wordprocessingml/2006/main" w:ilvl="1">
+    <w:lvl w:ilvl="1">
       <w:start w:val="1"/>
       <w:numFmt w:val="bullet"/>
       <w:lvlText w:val="o"/>
@@ -571,10 +421,10 @@
         <w:ind w:left="1440" w:hanging="360"/>
       </w:pPr>
       <w:rPr>
-        <w:rFonts w:hint="default" w:ascii="Courier New" w:hAnsi="Courier New"/>
+        <w:rFonts w:ascii="Courier New" w:hAnsi="Courier New" w:cs="Courier New" w:hint="default"/>
       </w:rPr>
     </w:lvl>
-    <w:lvl xmlns:w="http://schemas.openxmlformats.org/wordprocessingml/2006/main" w:ilvl="2">
+    <w:lvl w:ilvl="2">
       <w:start w:val="1"/>
       <w:numFmt w:val="bullet"/>
       <w:lvlText w:val=""/>
@@ -583,10 +433,10 @@
         <w:ind w:left="2160" w:hanging="360"/>
       </w:pPr>
       <w:rPr>
-        <w:rFonts w:hint="default" w:ascii="Wingdings" w:hAnsi="Wingdings"/>
+        <w:rFonts w:ascii="Wingdings" w:hAnsi="Wingdings" w:cs="Wingdings" w:hint="default"/>
       </w:rPr>
     </w:lvl>
-    <w:lvl xmlns:w="http://schemas.openxmlformats.org/wordprocessingml/2006/main" w:ilvl="3">
+    <w:lvl w:ilvl="3">
       <w:start w:val="1"/>
       <w:numFmt w:val="bullet"/>
       <w:lvlText w:val=""/>
@@ -595,10 +445,10 @@
         <w:ind w:left="2880" w:hanging="360"/>
       </w:pPr>
       <w:rPr>
-        <w:rFonts w:hint="default" w:ascii="Symbol" w:hAnsi="Symbol"/>
+        <w:rFonts w:ascii="Symbol" w:hAnsi="Symbol" w:cs="Symbol" w:hint="default"/>
       </w:rPr>
     </w:lvl>
-    <w:lvl xmlns:w="http://schemas.openxmlformats.org/wordprocessingml/2006/main" w:ilvl="4">
+    <w:lvl w:ilvl="4">
       <w:start w:val="1"/>
       <w:numFmt w:val="bullet"/>
       <w:lvlText w:val="o"/>
@@ -607,10 +457,10 @@
         <w:ind w:left="3600" w:hanging="360"/>
       </w:pPr>
       <w:rPr>
-        <w:rFonts w:hint="default" w:ascii="Courier New" w:hAnsi="Courier New"/>
+        <w:rFonts w:ascii="Courier New" w:hAnsi="Courier New" w:cs="Courier New" w:hint="default"/>
       </w:rPr>
     </w:lvl>
-    <w:lvl xmlns:w="http://schemas.openxmlformats.org/wordprocessingml/2006/main" w:ilvl="5">
+    <w:lvl w:ilvl="5">
       <w:start w:val="1"/>
       <w:numFmt w:val="bullet"/>
       <w:lvlText w:val=""/>
@@ -619,10 +469,10 @@
         <w:ind w:left="4320" w:hanging="360"/>
       </w:pPr>
       <w:rPr>
-        <w:rFonts w:hint="default" w:ascii="Wingdings" w:hAnsi="Wingdings"/>
+        <w:rFonts w:ascii="Wingdings" w:hAnsi="Wingdings" w:cs="Wingdings" w:hint="default"/>
       </w:rPr>
     </w:lvl>
-    <w:lvl xmlns:w="http://schemas.openxmlformats.org/wordprocessingml/2006/main" w:ilvl="6">
+    <w:lvl w:ilvl="6">
       <w:start w:val="1"/>
       <w:numFmt w:val="bullet"/>
       <w:lvlText w:val=""/>
@@ -631,10 +481,10 @@
         <w:ind w:left="5040" w:hanging="360"/>
       </w:pPr>
       <w:rPr>
-        <w:rFonts w:hint="default" w:ascii="Symbol" w:hAnsi="Symbol"/>
+        <w:rFonts w:ascii="Symbol" w:hAnsi="Symbol" w:cs="Symbol" w:hint="default"/>
       </w:rPr>
     </w:lvl>
-    <w:lvl xmlns:w="http://schemas.openxmlformats.org/wordprocessingml/2006/main" w:ilvl="7">
+    <w:lvl w:ilvl="7">
       <w:start w:val="1"/>
       <w:numFmt w:val="bullet"/>
       <w:lvlText w:val="o"/>
@@ -643,10 +493,10 @@
         <w:ind w:left="5760" w:hanging="360"/>
       </w:pPr>
       <w:rPr>
-        <w:rFonts w:hint="default" w:ascii="Courier New" w:hAnsi="Courier New"/>
+        <w:rFonts w:ascii="Courier New" w:hAnsi="Courier New" w:cs="Courier New" w:hint="default"/>
       </w:rPr>
     </w:lvl>
-    <w:lvl xmlns:w="http://schemas.openxmlformats.org/wordprocessingml/2006/main" w:ilvl="8">
+    <w:lvl w:ilvl="8">
       <w:start w:val="1"/>
       <w:numFmt w:val="bullet"/>
       <w:lvlText w:val=""/>
@@ -655,145 +505,124 @@
         <w:ind w:left="6480" w:hanging="360"/>
       </w:pPr>
       <w:rPr>
-        <w:rFonts w:hint="default" w:ascii="Wingdings" w:hAnsi="Wingdings"/>
+        <w:rFonts w:ascii="Wingdings" w:hAnsi="Wingdings" w:cs="Wingdings" w:hint="default"/>
       </w:rPr>
     </w:lvl>
   </w:abstractNum>
-  <w:abstractNum xmlns:w="http://schemas.openxmlformats.org/wordprocessingml/2006/main" w:abstractNumId="1">
-    <w:multiLevelType xmlns:w="http://schemas.openxmlformats.org/wordprocessingml/2006/main" w:val="hybridMultilevel"/>
-    <w:lvl xmlns:w="http://schemas.openxmlformats.org/wordprocessingml/2006/main" w:ilvl="0">
-      <w:start w:val="1"/>
-      <w:numFmt w:val="bullet"/>
-      <w:lvlText w:val=""/>
-      <w:lvlJc w:val="left"/>
-      <w:pPr>
-        <w:ind w:left="720" w:hanging="360"/>
-      </w:pPr>
-      <w:rPr>
-        <w:rFonts w:hint="default" w:ascii="Symbol" w:hAnsi="Symbol"/>
-      </w:rPr>
-    </w:lvl>
-    <w:lvl xmlns:w="http://schemas.openxmlformats.org/wordprocessingml/2006/main" w:ilvl="1">
-      <w:start w:val="1"/>
-      <w:numFmt w:val="bullet"/>
-      <w:lvlText w:val=""/>
-      <w:lvlJc w:val="left"/>
-      <w:pPr>
-        <w:ind w:left="1440" w:hanging="360"/>
-      </w:pPr>
-      <w:rPr>
-        <w:rFonts w:hint="default" w:ascii="Symbol" w:hAnsi="Symbol"/>
-      </w:rPr>
-    </w:lvl>
-    <w:lvl xmlns:w="http://schemas.openxmlformats.org/wordprocessingml/2006/main" w:ilvl="2">
-      <w:start w:val="1"/>
-      <w:numFmt w:val="bullet"/>
-      <w:lvlText w:val=""/>
-      <w:lvlJc w:val="left"/>
-      <w:pPr>
-        <w:ind w:left="2160" w:hanging="360"/>
-      </w:pPr>
-      <w:rPr>
-        <w:rFonts w:hint="default" w:ascii="Wingdings" w:hAnsi="Wingdings"/>
-      </w:rPr>
-    </w:lvl>
-    <w:lvl xmlns:w="http://schemas.openxmlformats.org/wordprocessingml/2006/main" w:ilvl="3">
-      <w:start w:val="1"/>
-      <w:numFmt w:val="bullet"/>
-      <w:lvlText w:val=""/>
-      <w:lvlJc w:val="left"/>
-      <w:pPr>
-        <w:ind w:left="2880" w:hanging="360"/>
-      </w:pPr>
-      <w:rPr>
-        <w:rFonts w:hint="default" w:ascii="Symbol" w:hAnsi="Symbol"/>
-      </w:rPr>
-    </w:lvl>
-    <w:lvl xmlns:w="http://schemas.openxmlformats.org/wordprocessingml/2006/main" w:ilvl="4">
-      <w:start w:val="1"/>
-      <w:numFmt w:val="bullet"/>
-      <w:lvlText w:val="o"/>
-      <w:lvlJc w:val="left"/>
-      <w:pPr>
-        <w:ind w:left="3600" w:hanging="360"/>
-      </w:pPr>
-      <w:rPr>
-        <w:rFonts w:hint="default" w:ascii="Courier New" w:hAnsi="Courier New"/>
-      </w:rPr>
-    </w:lvl>
-    <w:lvl xmlns:w="http://schemas.openxmlformats.org/wordprocessingml/2006/main" w:ilvl="5">
-      <w:start w:val="1"/>
-      <w:numFmt w:val="bullet"/>
-      <w:lvlText w:val=""/>
-      <w:lvlJc w:val="left"/>
-      <w:pPr>
-        <w:ind w:left="4320" w:hanging="360"/>
-      </w:pPr>
-      <w:rPr>
-        <w:rFonts w:hint="default" w:ascii="Wingdings" w:hAnsi="Wingdings"/>
-      </w:rPr>
-    </w:lvl>
-    <w:lvl xmlns:w="http://schemas.openxmlformats.org/wordprocessingml/2006/main" w:ilvl="6">
-      <w:start w:val="1"/>
-      <w:numFmt w:val="bullet"/>
-      <w:lvlText w:val=""/>
-      <w:lvlJc w:val="left"/>
-      <w:pPr>
-        <w:ind w:left="5040" w:hanging="360"/>
-      </w:pPr>
-      <w:rPr>
-        <w:rFonts w:hint="default" w:ascii="Symbol" w:hAnsi="Symbol"/>
-      </w:rPr>
-    </w:lvl>
-    <w:lvl xmlns:w="http://schemas.openxmlformats.org/wordprocessingml/2006/main" w:ilvl="7">
-      <w:start w:val="1"/>
-      <w:numFmt w:val="bullet"/>
-      <w:lvlText w:val="o"/>
-      <w:lvlJc w:val="left"/>
-      <w:pPr>
-        <w:ind w:left="5760" w:hanging="360"/>
-      </w:pPr>
-      <w:rPr>
-        <w:rFonts w:hint="default" w:ascii="Courier New" w:hAnsi="Courier New"/>
-      </w:rPr>
-    </w:lvl>
-    <w:lvl xmlns:w="http://schemas.openxmlformats.org/wordprocessingml/2006/main" w:ilvl="8">
-      <w:start w:val="1"/>
-      <w:numFmt w:val="bullet"/>
-      <w:lvlText w:val=""/>
-      <w:lvlJc w:val="left"/>
-      <w:pPr>
-        <w:ind w:left="6480" w:hanging="360"/>
-      </w:pPr>
-      <w:rPr>
-        <w:rFonts w:hint="default" w:ascii="Wingdings" w:hAnsi="Wingdings"/>
-      </w:rPr>
+  <w:abstractNum w:abstractNumId="2">
+    <w:lvl w:ilvl="0">
+      <w:start w:val="1"/>
+      <w:numFmt w:val="none"/>
+      <w:suff w:val="nothing"/>
+      <w:lvlText w:val=""/>
+      <w:lvlJc w:val="left"/>
+      <w:pPr>
+        <w:ind w:left="0" w:hanging="0"/>
+      </w:pPr>
+    </w:lvl>
+    <w:lvl w:ilvl="1">
+      <w:start w:val="1"/>
+      <w:numFmt w:val="none"/>
+      <w:suff w:val="nothing"/>
+      <w:lvlText w:val=""/>
+      <w:lvlJc w:val="left"/>
+      <w:pPr>
+        <w:ind w:left="0" w:hanging="0"/>
+      </w:pPr>
+    </w:lvl>
+    <w:lvl w:ilvl="2">
+      <w:start w:val="1"/>
+      <w:numFmt w:val="none"/>
+      <w:suff w:val="nothing"/>
+      <w:lvlText w:val=""/>
+      <w:lvlJc w:val="left"/>
+      <w:pPr>
+        <w:ind w:left="0" w:hanging="0"/>
+      </w:pPr>
+    </w:lvl>
+    <w:lvl w:ilvl="3">
+      <w:start w:val="1"/>
+      <w:numFmt w:val="none"/>
+      <w:suff w:val="nothing"/>
+      <w:lvlText w:val=""/>
+      <w:lvlJc w:val="left"/>
+      <w:pPr>
+        <w:ind w:left="0" w:hanging="0"/>
+      </w:pPr>
+    </w:lvl>
+    <w:lvl w:ilvl="4">
+      <w:start w:val="1"/>
+      <w:numFmt w:val="none"/>
+      <w:suff w:val="nothing"/>
+      <w:lvlText w:val=""/>
+      <w:lvlJc w:val="left"/>
+      <w:pPr>
+        <w:ind w:left="0" w:hanging="0"/>
+      </w:pPr>
+    </w:lvl>
+    <w:lvl w:ilvl="5">
+      <w:start w:val="1"/>
+      <w:numFmt w:val="none"/>
+      <w:suff w:val="nothing"/>
+      <w:lvlText w:val=""/>
+      <w:lvlJc w:val="left"/>
+      <w:pPr>
+        <w:ind w:left="0" w:hanging="0"/>
+      </w:pPr>
+    </w:lvl>
+    <w:lvl w:ilvl="6">
+      <w:start w:val="1"/>
+      <w:numFmt w:val="none"/>
+      <w:suff w:val="nothing"/>
+      <w:lvlText w:val=""/>
+      <w:lvlJc w:val="left"/>
+      <w:pPr>
+        <w:ind w:left="0" w:hanging="0"/>
+      </w:pPr>
+    </w:lvl>
+    <w:lvl w:ilvl="7">
+      <w:start w:val="1"/>
+      <w:numFmt w:val="none"/>
+      <w:suff w:val="nothing"/>
+      <w:lvlText w:val=""/>
+      <w:lvlJc w:val="left"/>
+      <w:pPr>
+        <w:ind w:left="0" w:hanging="0"/>
+      </w:pPr>
+    </w:lvl>
+    <w:lvl w:ilvl="8">
+      <w:start w:val="1"/>
+      <w:numFmt w:val="none"/>
+      <w:suff w:val="nothing"/>
+      <w:lvlText w:val=""/>
+      <w:lvlJc w:val="left"/>
+      <w:pPr>
+        <w:ind w:left="0" w:hanging="0"/>
+      </w:pPr>
     </w:lvl>
   </w:abstractNum>
+  <w:num w:numId="1">
+    <w:abstractNumId w:val="1"/>
+  </w:num>
   <w:num w:numId="2">
     <w:abstractNumId w:val="2"/>
-  </w:num>
-  <w:num w:numId="1">
-    <w:abstractNumId w:val="1"/>
   </w:num>
 </w:numbering>
 </file>
 
 <file path=word/styles.xml><?xml version="1.0" encoding="utf-8"?>
-<w:styles xmlns:wp14="http://schemas.microsoft.com/office/word/2010/wordprocessingDrawing" xmlns:mc="http://schemas.openxmlformats.org/markup-compatibility/2006" xmlns:r="http://schemas.openxmlformats.org/officeDocument/2006/relationships" xmlns:w="http://schemas.openxmlformats.org/wordprocessingml/2006/main" xmlns:w14="http://schemas.microsoft.com/office/word/2010/wordml" xmlns:w15="http://schemas.microsoft.com/office/word/2012/wordml" mc:Ignorable="w14 w15 wp14">
+<w:styles xmlns:w="http://schemas.openxmlformats.org/wordprocessingml/2006/main" xmlns:w14="http://schemas.microsoft.com/office/word/2010/wordml" xmlns:mc="http://schemas.openxmlformats.org/markup-compatibility/2006" mc:Ignorable="w14">
   <w:docDefaults>
     <w:rPrDefault>
       <w:rPr>
-        <w:rFonts w:asciiTheme="minorHAnsi" w:hAnsiTheme="minorHAnsi" w:eastAsiaTheme="minorHAnsi" w:cstheme="minorBidi"/>
+        <w:rFonts w:ascii="Calibri" w:hAnsi="Calibri" w:eastAsia="Calibri" w:cs="" w:asciiTheme="minorHAnsi" w:cstheme="minorBidi" w:eastAsiaTheme="minorHAnsi" w:hAnsiTheme="minorHAnsi"/>
         <w:sz w:val="22"/>
         <w:szCs w:val="22"/>
         <w:lang w:val="en-US" w:eastAsia="en-US" w:bidi="ar-SA"/>
       </w:rPr>
     </w:rPrDefault>
     <w:pPrDefault>
-      <w:pPr>
-        <w:spacing w:after="160" w:line="259" w:lineRule="auto"/>
-      </w:pPr>
+      <w:pPr/>
     </w:pPrDefault>
   </w:docDefaults>
   <w:latentStyles w:defLockedState="0" w:defUIPriority="99" w:defSemiHidden="0" w:defUnhideWhenUsed="0" w:defQFormat="0" w:count="371">
@@ -1172,14 +1001,151 @@
   <w:style w:type="paragraph" w:styleId="Normal" w:default="1">
     <w:name w:val="Normal"/>
     <w:qFormat/>
+    <w:pPr>
+      <w:widowControl/>
+      <w:bidi w:val="0"/>
+      <w:spacing w:lineRule="auto" w:line="259" w:before="0" w:after="160"/>
+      <w:jc w:val="left"/>
+    </w:pPr>
+    <w:rPr>
+      <w:rFonts w:ascii="Calibri" w:hAnsi="Calibri" w:eastAsia="Calibri" w:cs="" w:asciiTheme="minorHAnsi" w:cstheme="minorBidi" w:eastAsiaTheme="minorHAnsi" w:hAnsiTheme="minorHAnsi"/>
+      <w:color w:val="auto"/>
+      <w:kern w:val="0"/>
+      <w:sz w:val="22"/>
+      <w:szCs w:val="22"/>
+      <w:lang w:val="en-US" w:eastAsia="en-US" w:bidi="ar-SA"/>
+    </w:rPr>
   </w:style>
   <w:style w:type="character" w:styleId="DefaultParagraphFont" w:default="1">
     <w:name w:val="Default Paragraph Font"/>
     <w:uiPriority w:val="1"/>
     <w:semiHidden/>
     <w:unhideWhenUsed/>
+    <w:qFormat/>
+    <w:rPr/>
   </w:style>
-  <w:style w:type="table" w:styleId="TableNormal" w:default="1">
+  <w:style w:type="character" w:styleId="InternetLink">
+    <w:name w:val="Internet Link"/>
+    <w:basedOn w:val="DefaultParagraphFont"/>
+    <w:uiPriority w:val="99"/>
+    <w:unhideWhenUsed/>
+    <w:rPr>
+      <w:color w:val="0563C1" w:themeColor="hyperlink"/>
+      <w:u w:val="single"/>
+    </w:rPr>
+  </w:style>
+  <w:style w:type="character" w:styleId="ListLabel1">
+    <w:name w:val="ListLabel 1"/>
+    <w:qFormat/>
+    <w:rPr>
+      <w:rFonts w:ascii="Lato" w:hAnsi="Lato" w:eastAsia="Lato" w:cs="Lato"/>
+      <w:color w:val="2D3B45"/>
+      <w:sz w:val="24"/>
+      <w:szCs w:val="24"/>
+      <w:lang w:val="en-US"/>
+    </w:rPr>
+  </w:style>
+  <w:style w:type="character" w:styleId="ListLabel2">
+    <w:name w:val="ListLabel 2"/>
+    <w:qFormat/>
+    <w:rPr>
+      <w:rFonts w:ascii="Calibri" w:hAnsi="Calibri" w:eastAsia="Calibri" w:cs="Calibri"/>
+      <w:sz w:val="22"/>
+      <w:szCs w:val="22"/>
+      <w:lang w:val="en-US"/>
+    </w:rPr>
+  </w:style>
+  <w:style w:type="paragraph" w:styleId="Heading">
+    <w:name w:val="Heading"/>
+    <w:basedOn w:val="Normal"/>
+    <w:next w:val="TextBody"/>
+    <w:qFormat/>
+    <w:pPr>
+      <w:keepNext w:val="true"/>
+      <w:spacing w:before="240" w:after="120"/>
+    </w:pPr>
+    <w:rPr>
+      <w:rFonts w:ascii="Liberation Sans" w:hAnsi="Liberation Sans" w:eastAsia="Noto Sans CJK SC" w:cs="Lohit Devanagari"/>
+      <w:sz w:val="28"/>
+      <w:szCs w:val="28"/>
+    </w:rPr>
+  </w:style>
+  <w:style w:type="paragraph" w:styleId="TextBody">
+    <w:name w:val="Body Text"/>
+    <w:basedOn w:val="Normal"/>
+    <w:pPr>
+      <w:spacing w:lineRule="auto" w:line="276" w:before="0" w:after="140"/>
+    </w:pPr>
+    <w:rPr/>
+  </w:style>
+  <w:style w:type="paragraph" w:styleId="List">
+    <w:name w:val="List"/>
+    <w:basedOn w:val="TextBody"/>
+    <w:pPr/>
+    <w:rPr>
+      <w:rFonts w:cs="Lohit Devanagari"/>
+    </w:rPr>
+  </w:style>
+  <w:style w:type="paragraph" w:styleId="Caption">
+    <w:name w:val="Caption"/>
+    <w:basedOn w:val="Normal"/>
+    <w:qFormat/>
+    <w:pPr>
+      <w:suppressLineNumbers/>
+      <w:spacing w:before="120" w:after="120"/>
+    </w:pPr>
+    <w:rPr>
+      <w:rFonts w:cs="Lohit Devanagari"/>
+      <w:i/>
+      <w:iCs/>
+      <w:sz w:val="24"/>
+      <w:szCs w:val="24"/>
+    </w:rPr>
+  </w:style>
+  <w:style w:type="paragraph" w:styleId="Index">
+    <w:name w:val="Index"/>
+    <w:basedOn w:val="Normal"/>
+    <w:qFormat/>
+    <w:pPr>
+      <w:suppressLineNumbers/>
+    </w:pPr>
+    <w:rPr>
+      <w:rFonts w:cs="Lohit Devanagari"/>
+    </w:rPr>
+  </w:style>
+  <w:style w:type="paragraph" w:styleId="ListParagraph">
+    <w:name w:val="List Paragraph"/>
+    <w:basedOn w:val="Normal"/>
+    <w:uiPriority w:val="34"/>
+    <w:qFormat/>
+    <w:pPr>
+      <w:spacing w:before="0" w:after="160"/>
+      <w:ind w:left="720" w:hanging="0"/>
+      <w:contextualSpacing/>
+    </w:pPr>
+    <w:rPr/>
+  </w:style>
+  <w:style w:type="paragraph" w:styleId="PreformattedText">
+    <w:name w:val="Preformatted Text"/>
+    <w:basedOn w:val="Normal"/>
+    <w:qFormat/>
+    <w:pPr>
+      <w:spacing w:before="0" w:after="0"/>
+    </w:pPr>
+    <w:rPr>
+      <w:rFonts w:ascii="Liberation Mono" w:hAnsi="Liberation Mono" w:eastAsia="Liberation Mono" w:cs="Liberation Mono"/>
+      <w:sz w:val="20"/>
+      <w:szCs w:val="20"/>
+    </w:rPr>
+  </w:style>
+  <w:style w:type="numbering" w:styleId="NoList" w:default="1">
+    <w:name w:val="No List"/>
+    <w:uiPriority w:val="99"/>
+    <w:semiHidden/>
+    <w:unhideWhenUsed/>
+    <w:qFormat/>
+  </w:style>
+  <w:style w:type="table" w:default="1" w:styleId="TableNormal">
     <w:name w:val="Normal Table"/>
     <w:uiPriority w:val="99"/>
     <w:semiHidden/>
@@ -1193,32 +1159,6 @@
         <w:right w:w="108" w:type="dxa"/>
       </w:tblCellMar>
     </w:tblPr>
-  </w:style>
-  <w:style w:type="numbering" w:styleId="NoList" w:default="1">
-    <w:name w:val="No List"/>
-    <w:uiPriority w:val="99"/>
-    <w:semiHidden/>
-    <w:unhideWhenUsed/>
-  </w:style>
-  <w:style xmlns:w14="http://schemas.microsoft.com/office/word/2010/wordml" xmlns:mc="http://schemas.openxmlformats.org/markup-compatibility/2006" xmlns:w="http://schemas.openxmlformats.org/wordprocessingml/2006/main" w:type="paragraph" w:styleId="ListParagraph" mc:Ignorable="w14">
-    <w:name xmlns:w="http://schemas.openxmlformats.org/wordprocessingml/2006/main" w:val="List Paragraph"/>
-    <w:basedOn xmlns:w="http://schemas.openxmlformats.org/wordprocessingml/2006/main" w:val="Normal"/>
-    <w:uiPriority xmlns:w="http://schemas.openxmlformats.org/wordprocessingml/2006/main" w:val="34"/>
-    <w:qFormat xmlns:w="http://schemas.openxmlformats.org/wordprocessingml/2006/main"/>
-    <w:pPr xmlns:w="http://schemas.openxmlformats.org/wordprocessingml/2006/main">
-      <w:ind xmlns:w="http://schemas.openxmlformats.org/wordprocessingml/2006/main" w:left="720"/>
-      <w:contextualSpacing xmlns:w="http://schemas.openxmlformats.org/wordprocessingml/2006/main"/>
-    </w:pPr>
-  </w:style>
-  <w:style xmlns:w14="http://schemas.microsoft.com/office/word/2010/wordml" xmlns:mc="http://schemas.openxmlformats.org/markup-compatibility/2006" xmlns:w="http://schemas.openxmlformats.org/wordprocessingml/2006/main" w:type="character" w:styleId="Hyperlink" mc:Ignorable="w14">
-    <w:name xmlns:w="http://schemas.openxmlformats.org/wordprocessingml/2006/main" w:val="Hyperlink"/>
-    <w:basedOn xmlns:w="http://schemas.openxmlformats.org/wordprocessingml/2006/main" w:val="DefaultParagraphFont"/>
-    <w:uiPriority xmlns:w="http://schemas.openxmlformats.org/wordprocessingml/2006/main" w:val="99"/>
-    <w:unhideWhenUsed xmlns:w="http://schemas.openxmlformats.org/wordprocessingml/2006/main"/>
-    <w:rPr xmlns:w="http://schemas.openxmlformats.org/wordprocessingml/2006/main">
-      <w:color w:val="0563C1" w:themeColor="hyperlink"/>
-      <w:u w:val="single"/>
-    </w:rPr>
   </w:style>
 </w:styles>
 </file>
@@ -1485,6 +1425,21 @@
 </file>
 
 <file path=customXml/item1.xml><?xml version="1.0" encoding="utf-8"?>
+<p:properties xmlns:p="http://schemas.microsoft.com/office/2006/metadata/properties" xmlns:xsi="http://www.w3.org/2001/XMLSchema-instance" xmlns:pc="http://schemas.microsoft.com/office/infopath/2007/PartnerControls">
+  <documentManagement/>
+</p:properties>
+</file>
+
+<file path=customXml/item2.xml><?xml version="1.0" encoding="utf-8"?>
+<?mso-contentType ?>
+<FormTemplates xmlns="http://schemas.microsoft.com/sharepoint/v3/contenttype/forms">
+  <Display>DocumentLibraryForm</Display>
+  <Edit>DocumentLibraryForm</Edit>
+  <New>DocumentLibraryForm</New>
+</FormTemplates>
+</file>
+
+<file path=customXml/item3.xml><?xml version="1.0" encoding="utf-8"?>
 <ct:contentTypeSchema xmlns:ct="http://schemas.microsoft.com/office/2006/metadata/contentType" xmlns:ma="http://schemas.microsoft.com/office/2006/metadata/properties/metaAttributes" ct:_="" ma:_="" ma:contentTypeName="Document" ma:contentTypeID="0x01010048A5253AD2A46542B668795FBD106AB1" ma:contentTypeVersion="8" ma:contentTypeDescription="Create a new document." ma:contentTypeScope="" ma:versionID="d37f0bdb5de192ff646ebb4e7224951c">
   <xsd:schema xmlns:xsd="http://www.w3.org/2001/XMLSchema" xmlns:xs="http://www.w3.org/2001/XMLSchema" xmlns:p="http://schemas.microsoft.com/office/2006/metadata/properties" xmlns:ns2="a099481c-f4d1-40e4-aecf-370bb5126ec6" targetNamespace="http://schemas.microsoft.com/office/2006/metadata/properties" ma:root="true" ma:fieldsID="1300e0035697212c697e22f61a82a9aa" ns2:_="">
     <xsd:import namespace="a099481c-f4d1-40e4-aecf-370bb5126ec6"/>
@@ -1656,23 +1611,8 @@
 </ct:contentTypeSchema>
 </file>
 
-<file path=customXml/item2.xml><?xml version="1.0" encoding="utf-8"?>
-<?mso-contentType ?>
-<FormTemplates xmlns="http://schemas.microsoft.com/sharepoint/v3/contenttype/forms">
-  <Display>DocumentLibraryForm</Display>
-  <Edit>DocumentLibraryForm</Edit>
-  <New>DocumentLibraryForm</New>
-</FormTemplates>
-</file>
-
-<file path=customXml/item3.xml><?xml version="1.0" encoding="utf-8"?>
-<p:properties xmlns:p="http://schemas.microsoft.com/office/2006/metadata/properties" xmlns:xsi="http://www.w3.org/2001/XMLSchema-instance" xmlns:pc="http://schemas.microsoft.com/office/infopath/2007/PartnerControls">
-  <documentManagement/>
-</p:properties>
-</file>
-
 <file path=customXml/itemProps1.xml><?xml version="1.0" encoding="utf-8"?>
-<ds:datastoreItem xmlns:ds="http://schemas.openxmlformats.org/officeDocument/2006/customXml" ds:itemID="{C800F224-1ABD-4244-A124-C9BADD8AF9EC}"/>
+<ds:datastoreItem xmlns:ds="http://schemas.openxmlformats.org/officeDocument/2006/customXml" ds:itemID="{4C31A360-85B3-4616-995A-C5C99D13C438}"/>
 </file>
 
 <file path=customXml/itemProps2.xml><?xml version="1.0" encoding="utf-8"?>
@@ -1680,5 +1620,5 @@
 </file>
 
 <file path=customXml/itemProps3.xml><?xml version="1.0" encoding="utf-8"?>
-<ds:datastoreItem xmlns:ds="http://schemas.openxmlformats.org/officeDocument/2006/customXml" ds:itemID="{4C31A360-85B3-4616-995A-C5C99D13C438}"/>
+<ds:datastoreItem xmlns:ds="http://schemas.openxmlformats.org/officeDocument/2006/customXml" ds:itemID="{C800F224-1ABD-4244-A124-C9BADD8AF9EC}"/>
 </file>
</xml_diff>